<commit_message>
Fixing FAQ about servo usage
</commit_message>
<xml_diff>
--- a/XRP/XRP Workshop 2023 Volunteer Details.docx
+++ b/XRP/XRP Workshop 2023 Volunteer Details.docx
@@ -115,19 +115,7 @@
           <w:rPr>
             <w:rStyle w:val="Hyperlink"/>
           </w:rPr>
-          <w:t>https://docs.wpilib.org/en/lat</w:t>
-        </w:r>
-        <w:r>
-          <w:rPr>
-            <w:rStyle w:val="Hyperlink"/>
-          </w:rPr>
-          <w:t>e</w:t>
-        </w:r>
-        <w:r>
-          <w:rPr>
-            <w:rStyle w:val="Hyperlink"/>
-          </w:rPr>
-          <w:t>st/docs/xrp-robot/index.html</w:t>
+          <w:t>https://docs.wpilib.org/en/latest/docs/xrp-robot/index.html</w:t>
         </w:r>
       </w:hyperlink>
     </w:p>
@@ -657,14 +645,10 @@
       </w:r>
       <w:r>
         <w:br/>
-      </w:r>
-      <w:r>
         <w:t>wpi.sim.envVar("HALSIMXRP_HOST", "192.168.42.1")</w:t>
       </w:r>
       <w:r>
         <w:br/>
-      </w:r>
-      <w:r>
         <w:t>wpi.sim.addXRPClient().defaultEnabled = true</w:t>
       </w:r>
       <w:r>
@@ -752,13 +736,7 @@
         </w:numPr>
       </w:pPr>
       <w:r>
-        <w:t xml:space="preserve">Make sure you are using </w:t>
-      </w:r>
-      <w:r>
-        <w:t>XRPMotor</w:t>
-      </w:r>
-      <w:r>
-        <w:t xml:space="preserve"> for your motors and not SparkMax or any standard motor controllers for the RoboRio.</w:t>
+        <w:t>Make sure you are using XRPMotor for your motors and not SparkMax or any standard motor controllers for the RoboRio.</w:t>
       </w:r>
     </w:p>
     <w:p>
@@ -891,16 +869,25 @@
         </w:numPr>
       </w:pPr>
       <w:r>
-        <w:t>If using the set() method, m</w:t>
-      </w:r>
-      <w:r>
-        <w:t xml:space="preserve">ake sure to </w:t>
-      </w:r>
-      <w:r>
-        <w:t>use</w:t>
-      </w:r>
-      <w:r>
-        <w:t xml:space="preserve"> values between 0 and 1.</w:t>
+        <w:t>If using the set</w:t>
+      </w:r>
+      <w:r>
+        <w:t>Angle</w:t>
+      </w:r>
+      <w:r>
+        <w:t>() method</w:t>
+      </w:r>
+      <w:r>
+        <w:t xml:space="preserve"> from the example</w:t>
+      </w:r>
+      <w:r>
+        <w:t xml:space="preserve">, make sure to use values between 0 and </w:t>
+      </w:r>
+      <w:r>
+        <w:t>180 (in degrees)</w:t>
+      </w:r>
+      <w:r>
+        <w:t>.</w:t>
       </w:r>
     </w:p>
     <w:p>

</xml_diff>